<commit_message>
Add QRcode inside my CV
</commit_message>
<xml_diff>
--- a/CVsimple.docx
+++ b/CVsimple.docx
@@ -13,6 +13,7 @@
           <w:lang w:val="en-US"/>
         </w:rPr>
       </w:pPr>
+      <w:proofErr w:type="spellStart"/>
       <w:r>
         <w:rPr>
           <w:rFonts w:ascii="Segoe UI" w:hAnsi="Segoe UI" w:cs="Segoe UI"/>
@@ -22,8 +23,9 @@
           <w:shd w:val="clear" w:color="auto" w:fill="FFFFFF"/>
           <w:lang w:val="en-US"/>
         </w:rPr>
-        <w:t>Emmanouil Stamatakis</w:t>
-      </w:r>
+        <w:t>Emmanouil</w:t>
+      </w:r>
+      <w:proofErr w:type="spellEnd"/>
       <w:r>
         <w:rPr>
           <w:rFonts w:ascii="Segoe UI" w:hAnsi="Segoe UI" w:cs="Segoe UI"/>
@@ -33,8 +35,9 @@
           <w:shd w:val="clear" w:color="auto" w:fill="FFFFFF"/>
           <w:lang w:val="en-US"/>
         </w:rPr>
-        <w:tab/>
-      </w:r>
+        <w:t xml:space="preserve"> </w:t>
+      </w:r>
+      <w:proofErr w:type="spellStart"/>
       <w:r>
         <w:rPr>
           <w:rFonts w:ascii="Segoe UI" w:hAnsi="Segoe UI" w:cs="Segoe UI"/>
@@ -44,6 +47,29 @@
           <w:shd w:val="clear" w:color="auto" w:fill="FFFFFF"/>
           <w:lang w:val="en-US"/>
         </w:rPr>
+        <w:t>Stamatakis</w:t>
+      </w:r>
+      <w:proofErr w:type="spellEnd"/>
+      <w:r>
+        <w:rPr>
+          <w:rFonts w:ascii="Segoe UI" w:hAnsi="Segoe UI" w:cs="Segoe UI"/>
+          <w:b/>
+          <w:sz w:val="36"/>
+          <w:szCs w:val="36"/>
+          <w:shd w:val="clear" w:color="auto" w:fill="FFFFFF"/>
+          <w:lang w:val="en-US"/>
+        </w:rPr>
+        <w:tab/>
+      </w:r>
+      <w:r>
+        <w:rPr>
+          <w:rFonts w:ascii="Segoe UI" w:hAnsi="Segoe UI" w:cs="Segoe UI"/>
+          <w:b/>
+          <w:sz w:val="36"/>
+          <w:szCs w:val="36"/>
+          <w:shd w:val="clear" w:color="auto" w:fill="FFFFFF"/>
+          <w:lang w:val="en-US"/>
+        </w:rPr>
         <w:tab/>
       </w:r>
       <w:r>
@@ -75,7 +101,29 @@
           <w:shd w:val="clear" w:color="auto" w:fill="FFFFFF"/>
           <w:lang w:val="en-US"/>
         </w:rPr>
-        <w:t>/1997 | Spercheiou 78, Athens, Greece | PC: 12137</w:t>
+        <w:t xml:space="preserve">/1997 | </w:t>
+      </w:r>
+      <w:proofErr w:type="spellStart"/>
+      <w:r>
+        <w:rPr>
+          <w:rFonts w:ascii="Segoe UI" w:hAnsi="Segoe UI" w:cs="Segoe UI"/>
+          <w:sz w:val="16"/>
+          <w:szCs w:val="16"/>
+          <w:shd w:val="clear" w:color="auto" w:fill="FFFFFF"/>
+          <w:lang w:val="en-US"/>
+        </w:rPr>
+        <w:t>Spercheiou</w:t>
+      </w:r>
+      <w:proofErr w:type="spellEnd"/>
+      <w:r>
+        <w:rPr>
+          <w:rFonts w:ascii="Segoe UI" w:hAnsi="Segoe UI" w:cs="Segoe UI"/>
+          <w:sz w:val="16"/>
+          <w:szCs w:val="16"/>
+          <w:shd w:val="clear" w:color="auto" w:fill="FFFFFF"/>
+          <w:lang w:val="en-US"/>
+        </w:rPr>
+        <w:t xml:space="preserve"> 78, Athens, Greece | PC: 12137</w:t>
       </w:r>
     </w:p>
     <w:p>
@@ -89,6 +137,7 @@
           <w:lang w:val="en-US"/>
         </w:rPr>
       </w:pPr>
+      <w:proofErr w:type="gramStart"/>
       <w:r>
         <w:rPr>
           <w:rFonts w:ascii="Segoe UI" w:hAnsi="Segoe UI" w:cs="Segoe UI"/>
@@ -111,6 +160,7 @@
         </w:rPr>
         <w:t xml:space="preserve"> athlete.</w:t>
       </w:r>
+      <w:proofErr w:type="gramEnd"/>
       <w:r>
         <w:rPr>
           <w:rFonts w:ascii="Segoe UI" w:hAnsi="Segoe UI" w:cs="Segoe UI"/>
@@ -279,6 +329,7 @@
         </w:rPr>
         <w:t xml:space="preserve">Skype: </w:t>
       </w:r>
+      <w:proofErr w:type="spellStart"/>
       <w:r>
         <w:rPr>
           <w:rFonts w:ascii="Segoe UI" w:hAnsi="Segoe UI" w:cs="Segoe UI"/>
@@ -287,8 +338,21 @@
           <w:shd w:val="clear" w:color="auto" w:fill="FFFFFF"/>
           <w:lang w:val="en-US"/>
         </w:rPr>
-        <w:t>live:themagicsport</w:t>
-      </w:r>
+        <w:t>live</w:t>
+      </w:r>
+      <w:proofErr w:type="gramStart"/>
+      <w:r>
+        <w:rPr>
+          <w:rFonts w:ascii="Segoe UI" w:hAnsi="Segoe UI" w:cs="Segoe UI"/>
+          <w:sz w:val="16"/>
+          <w:szCs w:val="16"/>
+          <w:shd w:val="clear" w:color="auto" w:fill="FFFFFF"/>
+          <w:lang w:val="en-US"/>
+        </w:rPr>
+        <w:t>:themagicsport</w:t>
+      </w:r>
+      <w:proofErr w:type="spellEnd"/>
+      <w:proofErr w:type="gramEnd"/>
     </w:p>
     <w:p>
       <w:pPr>
@@ -577,15 +641,27 @@
               </w:rPr>
               <w:t xml:space="preserve"> (</w:t>
             </w:r>
-            <w:r>
-              <w:rPr>
-                <w:rFonts w:ascii="Segoe UI" w:hAnsi="Segoe UI" w:cs="Segoe UI"/>
-                <w:sz w:val="18"/>
-                <w:szCs w:val="18"/>
-                <w:shd w:val="clear" w:color="auto" w:fill="FFFFFF"/>
-                <w:lang w:val="en-US"/>
-              </w:rPr>
-              <w:t>Groundifly)</w:t>
+            <w:proofErr w:type="spellStart"/>
+            <w:r>
+              <w:rPr>
+                <w:rFonts w:ascii="Segoe UI" w:hAnsi="Segoe UI" w:cs="Segoe UI"/>
+                <w:sz w:val="18"/>
+                <w:szCs w:val="18"/>
+                <w:shd w:val="clear" w:color="auto" w:fill="FFFFFF"/>
+                <w:lang w:val="en-US"/>
+              </w:rPr>
+              <w:t>Groundifly</w:t>
+            </w:r>
+            <w:proofErr w:type="spellEnd"/>
+            <w:r>
+              <w:rPr>
+                <w:rFonts w:ascii="Segoe UI" w:hAnsi="Segoe UI" w:cs="Segoe UI"/>
+                <w:sz w:val="18"/>
+                <w:szCs w:val="18"/>
+                <w:shd w:val="clear" w:color="auto" w:fill="FFFFFF"/>
+                <w:lang w:val="en-US"/>
+              </w:rPr>
+              <w:t>)</w:t>
             </w:r>
           </w:p>
         </w:tc>
@@ -632,7 +708,29 @@
                 <w:shd w:val="clear" w:color="auto" w:fill="FFFFFF"/>
                 <w:lang w:val="en-US"/>
               </w:rPr>
-              <w:t>Visual Studio(Xamarin, C#)</w:t>
+              <w:t>Visual Studio(</w:t>
+            </w:r>
+            <w:proofErr w:type="spellStart"/>
+            <w:r>
+              <w:rPr>
+                <w:rFonts w:ascii="Segoe UI" w:hAnsi="Segoe UI" w:cs="Segoe UI"/>
+                <w:sz w:val="18"/>
+                <w:szCs w:val="18"/>
+                <w:shd w:val="clear" w:color="auto" w:fill="FFFFFF"/>
+                <w:lang w:val="en-US"/>
+              </w:rPr>
+              <w:t>Xamarin</w:t>
+            </w:r>
+            <w:proofErr w:type="spellEnd"/>
+            <w:r>
+              <w:rPr>
+                <w:rFonts w:ascii="Segoe UI" w:hAnsi="Segoe UI" w:cs="Segoe UI"/>
+                <w:sz w:val="18"/>
+                <w:szCs w:val="18"/>
+                <w:shd w:val="clear" w:color="auto" w:fill="FFFFFF"/>
+                <w:lang w:val="en-US"/>
+              </w:rPr>
+              <w:t>, C#)</w:t>
             </w:r>
           </w:p>
         </w:tc>
@@ -719,15 +817,27 @@
                 <w:lang w:val="en-US"/>
               </w:rPr>
             </w:pPr>
-            <w:r>
-              <w:rPr>
-                <w:rFonts w:ascii="Segoe UI" w:hAnsi="Segoe UI" w:cs="Segoe UI"/>
-                <w:sz w:val="18"/>
-                <w:szCs w:val="18"/>
-                <w:shd w:val="clear" w:color="auto" w:fill="FFFFFF"/>
-                <w:lang w:val="en-US"/>
-              </w:rPr>
-              <w:t>Dataverse Ltd</w:t>
+            <w:proofErr w:type="spellStart"/>
+            <w:r>
+              <w:rPr>
+                <w:rFonts w:ascii="Segoe UI" w:hAnsi="Segoe UI" w:cs="Segoe UI"/>
+                <w:sz w:val="18"/>
+                <w:szCs w:val="18"/>
+                <w:shd w:val="clear" w:color="auto" w:fill="FFFFFF"/>
+                <w:lang w:val="en-US"/>
+              </w:rPr>
+              <w:t>Dataverse</w:t>
+            </w:r>
+            <w:proofErr w:type="spellEnd"/>
+            <w:r>
+              <w:rPr>
+                <w:rFonts w:ascii="Segoe UI" w:hAnsi="Segoe UI" w:cs="Segoe UI"/>
+                <w:sz w:val="18"/>
+                <w:szCs w:val="18"/>
+                <w:shd w:val="clear" w:color="auto" w:fill="FFFFFF"/>
+                <w:lang w:val="en-US"/>
+              </w:rPr>
+              <w:t xml:space="preserve"> Ltd</w:t>
             </w:r>
           </w:p>
         </w:tc>
@@ -844,7 +954,29 @@
                 <w:shd w:val="clear" w:color="auto" w:fill="FFFFFF"/>
                 <w:lang w:val="en-US"/>
               </w:rPr>
-              <w:t>Visual Studio (C#, SQLite, .NET)</w:t>
+              <w:t xml:space="preserve">Visual Studio (C#, </w:t>
+            </w:r>
+            <w:proofErr w:type="spellStart"/>
+            <w:r>
+              <w:rPr>
+                <w:rFonts w:ascii="Segoe UI" w:hAnsi="Segoe UI" w:cs="Segoe UI"/>
+                <w:sz w:val="18"/>
+                <w:szCs w:val="18"/>
+                <w:shd w:val="clear" w:color="auto" w:fill="FFFFFF"/>
+                <w:lang w:val="en-US"/>
+              </w:rPr>
+              <w:t>SQLite</w:t>
+            </w:r>
+            <w:proofErr w:type="spellEnd"/>
+            <w:r>
+              <w:rPr>
+                <w:rFonts w:ascii="Segoe UI" w:hAnsi="Segoe UI" w:cs="Segoe UI"/>
+                <w:sz w:val="18"/>
+                <w:szCs w:val="18"/>
+                <w:shd w:val="clear" w:color="auto" w:fill="FFFFFF"/>
+                <w:lang w:val="en-US"/>
+              </w:rPr>
+              <w:t>, .NET)</w:t>
             </w:r>
           </w:p>
           <w:p>
@@ -1160,6 +1292,7 @@
                 <w:lang w:val="en-US"/>
               </w:rPr>
             </w:pPr>
+            <w:proofErr w:type="spellStart"/>
             <w:r>
               <w:rPr>
                 <w:rFonts w:ascii="Segoe UI" w:hAnsi="Segoe UI" w:cs="Segoe UI"/>
@@ -1169,7 +1302,19 @@
                 <w:shd w:val="clear" w:color="auto" w:fill="FFFFFF"/>
                 <w:lang w:val="en-US"/>
               </w:rPr>
-              <w:t xml:space="preserve">Javascript </w:t>
+              <w:t>Javascript</w:t>
+            </w:r>
+            <w:proofErr w:type="spellEnd"/>
+            <w:r>
+              <w:rPr>
+                <w:rFonts w:ascii="Segoe UI" w:hAnsi="Segoe UI" w:cs="Segoe UI"/>
+                <w:b/>
+                <w:sz w:val="18"/>
+                <w:szCs w:val="18"/>
+                <w:shd w:val="clear" w:color="auto" w:fill="FFFFFF"/>
+                <w:lang w:val="en-US"/>
+              </w:rPr>
+              <w:t xml:space="preserve"> </w:t>
             </w:r>
             <w:r>
               <w:rPr>
@@ -1520,7 +1665,31 @@
                 <w:shd w:val="clear" w:color="auto" w:fill="FFFFFF"/>
                 <w:lang w:val="en-US"/>
               </w:rPr>
-              <w:t xml:space="preserve"> such as: Visual Studio, p5.js, Atom, Eclipse, Android Studio, PyCharm.</w:t>
+              <w:t xml:space="preserve"> such as: Visual Studio, p5.js, Atom, Eclipse, Android Studio, </w:t>
+            </w:r>
+            <w:proofErr w:type="spellStart"/>
+            <w:proofErr w:type="gramStart"/>
+            <w:r>
+              <w:rPr>
+                <w:rFonts w:ascii="Segoe UI" w:hAnsi="Segoe UI" w:cs="Segoe UI"/>
+                <w:sz w:val="18"/>
+                <w:szCs w:val="18"/>
+                <w:shd w:val="clear" w:color="auto" w:fill="FFFFFF"/>
+                <w:lang w:val="en-US"/>
+              </w:rPr>
+              <w:t>PyCharm</w:t>
+            </w:r>
+            <w:proofErr w:type="spellEnd"/>
+            <w:proofErr w:type="gramEnd"/>
+            <w:r>
+              <w:rPr>
+                <w:rFonts w:ascii="Segoe UI" w:hAnsi="Segoe UI" w:cs="Segoe UI"/>
+                <w:sz w:val="18"/>
+                <w:szCs w:val="18"/>
+                <w:shd w:val="clear" w:color="auto" w:fill="FFFFFF"/>
+                <w:lang w:val="en-US"/>
+              </w:rPr>
+              <w:t>.</w:t>
             </w:r>
           </w:p>
         </w:tc>
@@ -1587,6 +1756,7 @@
         </w:rPr>
         <w:t>team achievements</w:t>
       </w:r>
+      <w:proofErr w:type="gramStart"/>
       <w:r>
         <w:rPr>
           <w:rFonts w:ascii="Segoe UI" w:hAnsi="Segoe UI" w:cs="Segoe UI"/>
@@ -1597,6 +1767,7 @@
         </w:rPr>
         <w:t>)</w:t>
       </w:r>
+      <w:proofErr w:type="gramEnd"/>
       <w:r>
         <w:rPr>
           <w:rFonts w:ascii="Segoe UI" w:hAnsi="Segoe UI" w:cs="Segoe UI"/>
@@ -1614,7 +1785,29 @@
           <w:shd w:val="clear" w:color="auto" w:fill="FFFFFF"/>
           <w:lang w:val="en-US"/>
         </w:rPr>
-        <w:t>• Ennovation Contest - 3</w:t>
+        <w:t xml:space="preserve">• </w:t>
+      </w:r>
+      <w:proofErr w:type="spellStart"/>
+      <w:r>
+        <w:rPr>
+          <w:rFonts w:ascii="Segoe UI" w:hAnsi="Segoe UI" w:cs="Segoe UI"/>
+          <w:sz w:val="18"/>
+          <w:szCs w:val="18"/>
+          <w:shd w:val="clear" w:color="auto" w:fill="FFFFFF"/>
+          <w:lang w:val="en-US"/>
+        </w:rPr>
+        <w:t>Ennovation</w:t>
+      </w:r>
+      <w:proofErr w:type="spellEnd"/>
+      <w:r>
+        <w:rPr>
+          <w:rFonts w:ascii="Segoe UI" w:hAnsi="Segoe UI" w:cs="Segoe UI"/>
+          <w:sz w:val="18"/>
+          <w:szCs w:val="18"/>
+          <w:shd w:val="clear" w:color="auto" w:fill="FFFFFF"/>
+          <w:lang w:val="en-US"/>
+        </w:rPr>
+        <w:t xml:space="preserve"> Contest - 3</w:t>
       </w:r>
       <w:r>
         <w:rPr>
@@ -1646,7 +1839,29 @@
           <w:shd w:val="clear" w:color="auto" w:fill="FFFFFF"/>
           <w:lang w:val="en-US"/>
         </w:rPr>
-        <w:t xml:space="preserve">• Entrepreneurship Bootcamp Contest - achieved incubation (JUL 2017) </w:t>
+        <w:t xml:space="preserve">• Entrepreneurship </w:t>
+      </w:r>
+      <w:proofErr w:type="spellStart"/>
+      <w:r>
+        <w:rPr>
+          <w:rFonts w:ascii="Segoe UI" w:hAnsi="Segoe UI" w:cs="Segoe UI"/>
+          <w:sz w:val="18"/>
+          <w:szCs w:val="18"/>
+          <w:shd w:val="clear" w:color="auto" w:fill="FFFFFF"/>
+          <w:lang w:val="en-US"/>
+        </w:rPr>
+        <w:t>Bootcamp</w:t>
+      </w:r>
+      <w:proofErr w:type="spellEnd"/>
+      <w:r>
+        <w:rPr>
+          <w:rFonts w:ascii="Segoe UI" w:hAnsi="Segoe UI" w:cs="Segoe UI"/>
+          <w:sz w:val="18"/>
+          <w:szCs w:val="18"/>
+          <w:shd w:val="clear" w:color="auto" w:fill="FFFFFF"/>
+          <w:lang w:val="en-US"/>
+        </w:rPr>
+        <w:t xml:space="preserve"> Contest - achieved incubation (JUL 2017) </w:t>
       </w:r>
     </w:p>
     <w:p>
@@ -1668,7 +1883,51 @@
           <w:shd w:val="clear" w:color="auto" w:fill="FFFFFF"/>
           <w:lang w:val="en-US"/>
         </w:rPr>
-        <w:t xml:space="preserve">• Cosmote Hackathon - Finals (MAY 2017) </w:t>
+        <w:t xml:space="preserve">• </w:t>
+      </w:r>
+      <w:proofErr w:type="spellStart"/>
+      <w:r>
+        <w:rPr>
+          <w:rFonts w:ascii="Segoe UI" w:hAnsi="Segoe UI" w:cs="Segoe UI"/>
+          <w:sz w:val="18"/>
+          <w:szCs w:val="18"/>
+          <w:shd w:val="clear" w:color="auto" w:fill="FFFFFF"/>
+          <w:lang w:val="en-US"/>
+        </w:rPr>
+        <w:t>Cosmote</w:t>
+      </w:r>
+      <w:proofErr w:type="spellEnd"/>
+      <w:r>
+        <w:rPr>
+          <w:rFonts w:ascii="Segoe UI" w:hAnsi="Segoe UI" w:cs="Segoe UI"/>
+          <w:sz w:val="18"/>
+          <w:szCs w:val="18"/>
+          <w:shd w:val="clear" w:color="auto" w:fill="FFFFFF"/>
+          <w:lang w:val="en-US"/>
+        </w:rPr>
+        <w:t xml:space="preserve"> </w:t>
+      </w:r>
+      <w:proofErr w:type="spellStart"/>
+      <w:r>
+        <w:rPr>
+          <w:rFonts w:ascii="Segoe UI" w:hAnsi="Segoe UI" w:cs="Segoe UI"/>
+          <w:sz w:val="18"/>
+          <w:szCs w:val="18"/>
+          <w:shd w:val="clear" w:color="auto" w:fill="FFFFFF"/>
+          <w:lang w:val="en-US"/>
+        </w:rPr>
+        <w:t>Hackathon</w:t>
+      </w:r>
+      <w:proofErr w:type="spellEnd"/>
+      <w:r>
+        <w:rPr>
+          <w:rFonts w:ascii="Segoe UI" w:hAnsi="Segoe UI" w:cs="Segoe UI"/>
+          <w:sz w:val="18"/>
+          <w:szCs w:val="18"/>
+          <w:shd w:val="clear" w:color="auto" w:fill="FFFFFF"/>
+          <w:lang w:val="en-US"/>
+        </w:rPr>
+        <w:t xml:space="preserve"> - Finals (MAY 2017) </w:t>
       </w:r>
     </w:p>
     <w:p>
@@ -1710,7 +1969,29 @@
           <w:shd w:val="clear" w:color="auto" w:fill="FFFFFF"/>
           <w:lang w:val="en-US"/>
         </w:rPr>
-        <w:t>Google Startup Launchpad Warsaw, Poland (</w:t>
+        <w:t xml:space="preserve">Google Startup </w:t>
+      </w:r>
+      <w:proofErr w:type="spellStart"/>
+      <w:r>
+        <w:rPr>
+          <w:rFonts w:ascii="Segoe UI" w:hAnsi="Segoe UI" w:cs="Segoe UI"/>
+          <w:sz w:val="18"/>
+          <w:szCs w:val="18"/>
+          <w:shd w:val="clear" w:color="auto" w:fill="FFFFFF"/>
+          <w:lang w:val="en-US"/>
+        </w:rPr>
+        <w:t>Launchpad</w:t>
+      </w:r>
+      <w:proofErr w:type="spellEnd"/>
+      <w:r>
+        <w:rPr>
+          <w:rFonts w:ascii="Segoe UI" w:hAnsi="Segoe UI" w:cs="Segoe UI"/>
+          <w:sz w:val="18"/>
+          <w:szCs w:val="18"/>
+          <w:shd w:val="clear" w:color="auto" w:fill="FFFFFF"/>
+          <w:lang w:val="en-US"/>
+        </w:rPr>
+        <w:t xml:space="preserve"> Warsaw, Poland (</w:t>
       </w:r>
       <w:r>
         <w:rPr>
@@ -1753,6 +2034,7 @@
         </w:rPr>
         <w:br/>
       </w:r>
+      <w:proofErr w:type="gramStart"/>
       <w:r>
         <w:rPr>
           <w:rFonts w:ascii="Segoe UI" w:hAnsi="Segoe UI" w:cs="Segoe UI"/>
@@ -1783,6 +2065,7 @@
         </w:rPr>
         <w:t>• 22nd place at sailing, in the International Youth Championship 2012, Finland.</w:t>
       </w:r>
+      <w:proofErr w:type="gramEnd"/>
       <w:r>
         <w:rPr>
           <w:rFonts w:ascii="Segoe UI" w:hAnsi="Segoe UI" w:cs="Segoe UI"/>
@@ -1800,7 +2083,29 @@
           <w:shd w:val="clear" w:color="auto" w:fill="FFFFFF"/>
           <w:lang w:val="en-US"/>
         </w:rPr>
-        <w:t>• 3rd place at Discus throw in the Youth(U20) National Championship 2016, Greece </w:t>
+        <w:t xml:space="preserve">• 3rd place at Discus throw in the </w:t>
+      </w:r>
+      <w:proofErr w:type="gramStart"/>
+      <w:r>
+        <w:rPr>
+          <w:rFonts w:ascii="Segoe UI" w:hAnsi="Segoe UI" w:cs="Segoe UI"/>
+          <w:sz w:val="18"/>
+          <w:szCs w:val="18"/>
+          <w:shd w:val="clear" w:color="auto" w:fill="FFFFFF"/>
+          <w:lang w:val="en-US"/>
+        </w:rPr>
+        <w:t>Youth(</w:t>
+      </w:r>
+      <w:proofErr w:type="gramEnd"/>
+      <w:r>
+        <w:rPr>
+          <w:rFonts w:ascii="Segoe UI" w:hAnsi="Segoe UI" w:cs="Segoe UI"/>
+          <w:sz w:val="18"/>
+          <w:szCs w:val="18"/>
+          <w:shd w:val="clear" w:color="auto" w:fill="FFFFFF"/>
+          <w:lang w:val="en-US"/>
+        </w:rPr>
+        <w:t>U20) National Championship 2016, Greece </w:t>
       </w:r>
       <w:r>
         <w:rPr>
@@ -1952,6 +2257,69 @@
       <w:r>
         <w:rPr>
           <w:rFonts w:ascii="Segoe UI" w:hAnsi="Segoe UI" w:cs="Segoe UI"/>
+          <w:noProof/>
+          <w:sz w:val="18"/>
+          <w:szCs w:val="18"/>
+          <w:lang w:eastAsia="el-GR"/>
+        </w:rPr>
+        <w:drawing>
+          <wp:anchor distT="0" distB="0" distL="114300" distR="114300" simplePos="0" relativeHeight="251659264" behindDoc="1" locked="0" layoutInCell="1" allowOverlap="1">
+            <wp:simplePos x="0" y="0"/>
+            <wp:positionH relativeFrom="column">
+              <wp:posOffset>5278838</wp:posOffset>
+            </wp:positionH>
+            <wp:positionV relativeFrom="paragraph">
+              <wp:posOffset>615177</wp:posOffset>
+            </wp:positionV>
+            <wp:extent cx="1642773" cy="1645920"/>
+            <wp:effectExtent l="19050" t="0" r="0" b="0"/>
+            <wp:wrapNone/>
+            <wp:docPr id="2" name="Εικόνα 1" descr="C:\git\ManosTheMaster.github.io\images\frame.png"/>
+            <wp:cNvGraphicFramePr>
+              <a:graphicFrameLocks xmlns:a="http://schemas.openxmlformats.org/drawingml/2006/main" noChangeAspect="1"/>
+            </wp:cNvGraphicFramePr>
+            <a:graphic xmlns:a="http://schemas.openxmlformats.org/drawingml/2006/main">
+              <a:graphicData uri="http://schemas.openxmlformats.org/drawingml/2006/picture">
+                <pic:pic xmlns:pic="http://schemas.openxmlformats.org/drawingml/2006/picture">
+                  <pic:nvPicPr>
+                    <pic:cNvPr id="0" name="Picture 1" descr="C:\git\ManosTheMaster.github.io\images\frame.png"/>
+                    <pic:cNvPicPr>
+                      <a:picLocks noChangeAspect="1" noChangeArrowheads="1"/>
+                    </pic:cNvPicPr>
+                  </pic:nvPicPr>
+                  <pic:blipFill>
+                    <a:blip r:embed="rId8" cstate="print"/>
+                    <a:srcRect/>
+                    <a:stretch>
+                      <a:fillRect/>
+                    </a:stretch>
+                  </pic:blipFill>
+                  <pic:spPr bwMode="auto">
+                    <a:xfrm>
+                      <a:off x="0" y="0"/>
+                      <a:ext cx="1642773" cy="1645920"/>
+                    </a:xfrm>
+                    <a:prstGeom prst="rect">
+                      <a:avLst/>
+                    </a:prstGeom>
+                    <a:noFill/>
+                    <a:ln w="9525">
+                      <a:noFill/>
+                      <a:miter lim="800000"/>
+                      <a:headEnd/>
+                      <a:tailEnd/>
+                    </a:ln>
+                  </pic:spPr>
+                </pic:pic>
+              </a:graphicData>
+            </a:graphic>
+          </wp:anchor>
+        </w:drawing>
+      </w:r>
+      <w:proofErr w:type="gramStart"/>
+      <w:r>
+        <w:rPr>
+          <w:rFonts w:ascii="Segoe UI" w:hAnsi="Segoe UI" w:cs="Segoe UI"/>
           <w:sz w:val="18"/>
           <w:szCs w:val="18"/>
           <w:shd w:val="clear" w:color="auto" w:fill="FFFFFF"/>
@@ -1999,6 +2367,7 @@
         </w:rPr>
         <w:t xml:space="preserve"> since I was 15 years old.</w:t>
       </w:r>
+      <w:proofErr w:type="gramEnd"/>
       <w:r>
         <w:rPr>
           <w:rFonts w:ascii="Segoe UI" w:hAnsi="Segoe UI" w:cs="Segoe UI"/>
@@ -2095,17 +2464,29 @@
           <w:lang w:val="en-US"/>
         </w:rPr>
       </w:pPr>
-      <w:r>
-        <w:rPr>
-          <w:rFonts w:ascii="Segoe UI" w:hAnsi="Segoe UI" w:cs="Segoe UI"/>
-          <w:sz w:val="18"/>
-          <w:szCs w:val="18"/>
-          <w:shd w:val="clear" w:color="auto" w:fill="FFFFFF"/>
-          <w:lang w:val="en-US"/>
-        </w:rPr>
-        <w:t xml:space="preserve">GitHub: </w:t>
-      </w:r>
-      <w:hyperlink r:id="rId8" w:history="1">
+      <w:proofErr w:type="spellStart"/>
+      <w:r>
+        <w:rPr>
+          <w:rFonts w:ascii="Segoe UI" w:hAnsi="Segoe UI" w:cs="Segoe UI"/>
+          <w:sz w:val="18"/>
+          <w:szCs w:val="18"/>
+          <w:shd w:val="clear" w:color="auto" w:fill="FFFFFF"/>
+          <w:lang w:val="en-US"/>
+        </w:rPr>
+        <w:t>GitHub</w:t>
+      </w:r>
+      <w:proofErr w:type="spellEnd"/>
+      <w:r>
+        <w:rPr>
+          <w:rFonts w:ascii="Segoe UI" w:hAnsi="Segoe UI" w:cs="Segoe UI"/>
+          <w:sz w:val="18"/>
+          <w:szCs w:val="18"/>
+          <w:shd w:val="clear" w:color="auto" w:fill="FFFFFF"/>
+          <w:lang w:val="en-US"/>
+        </w:rPr>
+        <w:t xml:space="preserve">: </w:t>
+      </w:r>
+      <w:hyperlink r:id="rId9" w:history="1">
         <w:r>
           <w:rPr>
             <w:rStyle w:val="-"/>
@@ -2139,7 +2520,7 @@
         </w:rPr>
         <w:t xml:space="preserve">LinkedIn: </w:t>
       </w:r>
-      <w:hyperlink r:id="rId9" w:history="1">
+      <w:hyperlink r:id="rId10" w:history="1">
         <w:r>
           <w:rPr>
             <w:rStyle w:val="-"/>
@@ -3201,7 +3582,7 @@
 </file>
 
 <file path=customXml/itemProps1.xml><?xml version="1.0" encoding="utf-8"?>
-<ds:datastoreItem xmlns:ds="http://schemas.openxmlformats.org/officeDocument/2006/customXml" ds:itemID="{9800930C-2B37-4F56-B76D-E6FFEC19BB5D}">
+<ds:datastoreItem xmlns:ds="http://schemas.openxmlformats.org/officeDocument/2006/customXml" ds:itemID="{E5A539B2-CF1E-4D59-BEA5-19E7D6375457}">
   <ds:schemaRefs>
     <ds:schemaRef ds:uri="http://schemas.openxmlformats.org/officeDocument/2006/bibliography"/>
   </ds:schemaRefs>

</xml_diff>

<commit_message>
convert Word to pdf
</commit_message>
<xml_diff>
--- a/CVsimple.docx
+++ b/CVsimple.docx
@@ -379,12 +379,23 @@
       <w:r>
         <w:rPr>
           <w:rFonts w:ascii="Segoe UI" w:hAnsi="Segoe UI" w:cs="Segoe UI"/>
-          <w:sz w:val="18"/>
-          <w:szCs w:val="18"/>
-          <w:shd w:val="clear" w:color="auto" w:fill="FFFFFF"/>
-          <w:lang w:val="en-US"/>
-        </w:rPr>
-        <w:t xml:space="preserve">I’m studying Informatics at University of Piraeus, Greece. I chose the Software Engineering and Intelligent Systems direction to continue my studies. </w:t>
+          <w:b/>
+          <w:sz w:val="18"/>
+          <w:szCs w:val="18"/>
+          <w:shd w:val="clear" w:color="auto" w:fill="FFFFFF"/>
+          <w:lang w:val="en-US"/>
+        </w:rPr>
+        <w:t>I’m studying Informatics at University of Piraeus, Greece. I chose the Software Engineering and Intelligent Systems direction to continue my studies.</w:t>
+      </w:r>
+      <w:r>
+        <w:rPr>
+          <w:rFonts w:ascii="Segoe UI" w:hAnsi="Segoe UI" w:cs="Segoe UI"/>
+          <w:sz w:val="18"/>
+          <w:szCs w:val="18"/>
+          <w:shd w:val="clear" w:color="auto" w:fill="FFFFFF"/>
+          <w:lang w:val="en-US"/>
+        </w:rPr>
+        <w:t xml:space="preserve"> </w:t>
       </w:r>
       <w:r>
         <w:rPr>
@@ -2533,17 +2544,6 @@
           <w:t>https://www.linkedin.com/in/manolisstamatakis/</w:t>
         </w:r>
       </w:hyperlink>
-    </w:p>
-    <w:p>
-      <w:pPr>
-        <w:rPr>
-          <w:rFonts w:ascii="Segoe UI" w:hAnsi="Segoe UI" w:cs="Segoe UI"/>
-          <w:sz w:val="18"/>
-          <w:szCs w:val="18"/>
-          <w:shd w:val="clear" w:color="auto" w:fill="FFFFFF"/>
-          <w:lang w:val="en-US"/>
-        </w:rPr>
-      </w:pPr>
     </w:p>
     <w:sectPr>
       <w:pgSz w:w="11906" w:h="16838"/>
@@ -3582,7 +3582,7 @@
 </file>
 
 <file path=customXml/itemProps1.xml><?xml version="1.0" encoding="utf-8"?>
-<ds:datastoreItem xmlns:ds="http://schemas.openxmlformats.org/officeDocument/2006/customXml" ds:itemID="{E5A539B2-CF1E-4D59-BEA5-19E7D6375457}">
+<ds:datastoreItem xmlns:ds="http://schemas.openxmlformats.org/officeDocument/2006/customXml" ds:itemID="{223A7BEA-E0E1-4822-B9D9-F4B9C0AD7FE1}">
   <ds:schemaRefs>
     <ds:schemaRef ds:uri="http://schemas.openxmlformats.org/officeDocument/2006/bibliography"/>
   </ds:schemaRefs>

</xml_diff>